<commit_message>
Spostato quantità da Prenotazione a stampa
</commit_message>
<xml_diff>
--- a/Documentazione/Documentazione/Documento progetto/Documento progetto.docx
+++ b/Documentazione/Documentazione/Documento progetto/Documento progetto.docx
@@ -4864,117 +4864,6 @@
           <w:p>
             <w:pPr>
               <w:widowControl w:val="0"/>
-              <w:rPr>
-                <w:sz w:val="26"/>
-                <w:szCs w:val="26"/>
-              </w:rPr>
-            </w:pPr>
-          </w:p>
-        </w:tc>
-        <w:tc>
-          <w:tcPr>
-            <w:tcW w:w="2507" w:type="dxa"/>
-            <w:shd w:val="clear" w:color="auto" w:fill="auto"/>
-            <w:tcMar>
-              <w:top w:w="100" w:type="dxa"/>
-              <w:left w:w="100" w:type="dxa"/>
-              <w:bottom w:w="100" w:type="dxa"/>
-              <w:right w:w="100" w:type="dxa"/>
-            </w:tcMar>
-          </w:tcPr>
-          <w:p>
-            <w:pPr>
-              <w:widowControl w:val="0"/>
-              <w:rPr>
-                <w:sz w:val="26"/>
-                <w:szCs w:val="26"/>
-              </w:rPr>
-            </w:pPr>
-            <w:r>
-              <w:rPr>
-                <w:sz w:val="26"/>
-                <w:szCs w:val="26"/>
-              </w:rPr>
-              <w:t>quantità</w:t>
-            </w:r>
-          </w:p>
-        </w:tc>
-        <w:tc>
-          <w:tcPr>
-            <w:tcW w:w="2267" w:type="dxa"/>
-            <w:shd w:val="clear" w:color="auto" w:fill="auto"/>
-            <w:tcMar>
-              <w:top w:w="100" w:type="dxa"/>
-              <w:left w:w="100" w:type="dxa"/>
-              <w:bottom w:w="100" w:type="dxa"/>
-              <w:right w:w="100" w:type="dxa"/>
-            </w:tcMar>
-          </w:tcPr>
-          <w:p>
-            <w:pPr>
-              <w:widowControl w:val="0"/>
-              <w:rPr>
-                <w:sz w:val="26"/>
-                <w:szCs w:val="26"/>
-              </w:rPr>
-            </w:pPr>
-            <w:r>
-              <w:rPr>
-                <w:sz w:val="26"/>
-                <w:szCs w:val="26"/>
-              </w:rPr>
-              <w:t>int</w:t>
-            </w:r>
-          </w:p>
-        </w:tc>
-        <w:tc>
-          <w:tcPr>
-            <w:tcW w:w="2419" w:type="dxa"/>
-            <w:shd w:val="clear" w:color="auto" w:fill="auto"/>
-            <w:tcMar>
-              <w:top w:w="100" w:type="dxa"/>
-              <w:left w:w="100" w:type="dxa"/>
-              <w:bottom w:w="100" w:type="dxa"/>
-              <w:right w:w="100" w:type="dxa"/>
-            </w:tcMar>
-          </w:tcPr>
-          <w:p>
-            <w:pPr>
-              <w:widowControl w:val="0"/>
-              <w:rPr>
-                <w:sz w:val="26"/>
-                <w:szCs w:val="26"/>
-              </w:rPr>
-            </w:pPr>
-            <w:r>
-              <w:rPr>
-                <w:sz w:val="26"/>
-                <w:szCs w:val="26"/>
-              </w:rPr>
-              <w:t>numero di copie richieste da stampare</w:t>
-            </w:r>
-          </w:p>
-        </w:tc>
-      </w:tr>
-      <w:tr>
-        <w:trPr>
-          <w:trHeight w:val="460"/>
-        </w:trPr>
-        <w:tc>
-          <w:tcPr>
-            <w:tcW w:w="2445" w:type="dxa"/>
-            <w:vMerge/>
-            <w:shd w:val="clear" w:color="auto" w:fill="auto"/>
-            <w:tcMar>
-              <w:top w:w="100" w:type="dxa"/>
-              <w:left w:w="100" w:type="dxa"/>
-              <w:bottom w:w="100" w:type="dxa"/>
-              <w:right w:w="100" w:type="dxa"/>
-            </w:tcMar>
-          </w:tcPr>
-          <w:p>
-            <w:pPr>
-              <w:widowControl w:val="0"/>
               <w:pBdr>
                 <w:top w:val="nil"/>
                 <w:left w:val="nil"/>
@@ -6858,28 +6747,7 @@
                 <w:sz w:val="26"/>
                 <w:szCs w:val="26"/>
               </w:rPr>
-              <w:t>o</w:t>
-            </w:r>
-            <w:r>
-              <w:rPr>
-                <w:sz w:val="26"/>
-                <w:szCs w:val="26"/>
-              </w:rPr>
-              <w:t>ra</w:t>
-            </w:r>
-            <w:r>
-              <w:rPr>
-                <w:sz w:val="26"/>
-                <w:szCs w:val="26"/>
-              </w:rPr>
-              <w:t>rio</w:t>
-            </w:r>
-            <w:r>
-              <w:rPr>
-                <w:sz w:val="26"/>
-                <w:szCs w:val="26"/>
-              </w:rPr>
-              <w:t>RitiroEffettuato</w:t>
+              <w:t>orarioRitiroEffettuato</w:t>
             </w:r>
           </w:p>
         </w:tc>
@@ -6936,6 +6804,117 @@
                 <w:szCs w:val="26"/>
               </w:rPr>
               <w:t>Orario in cui è stato effettuato il ritiro</w:t>
+            </w:r>
+          </w:p>
+        </w:tc>
+      </w:tr>
+      <w:tr>
+        <w:trPr>
+          <w:trHeight w:val="460"/>
+        </w:trPr>
+        <w:tc>
+          <w:tcPr>
+            <w:tcW w:w="2445" w:type="dxa"/>
+            <w:vMerge/>
+            <w:shd w:val="clear" w:color="auto" w:fill="auto"/>
+            <w:tcMar>
+              <w:top w:w="100" w:type="dxa"/>
+              <w:left w:w="100" w:type="dxa"/>
+              <w:bottom w:w="100" w:type="dxa"/>
+              <w:right w:w="100" w:type="dxa"/>
+            </w:tcMar>
+          </w:tcPr>
+          <w:p>
+            <w:pPr>
+              <w:widowControl w:val="0"/>
+              <w:rPr>
+                <w:sz w:val="26"/>
+                <w:szCs w:val="26"/>
+              </w:rPr>
+            </w:pPr>
+          </w:p>
+        </w:tc>
+        <w:tc>
+          <w:tcPr>
+            <w:tcW w:w="2507" w:type="dxa"/>
+            <w:shd w:val="clear" w:color="auto" w:fill="auto"/>
+            <w:tcMar>
+              <w:top w:w="100" w:type="dxa"/>
+              <w:left w:w="100" w:type="dxa"/>
+              <w:bottom w:w="100" w:type="dxa"/>
+              <w:right w:w="100" w:type="dxa"/>
+            </w:tcMar>
+          </w:tcPr>
+          <w:p>
+            <w:pPr>
+              <w:widowControl w:val="0"/>
+              <w:rPr>
+                <w:sz w:val="26"/>
+                <w:szCs w:val="26"/>
+              </w:rPr>
+            </w:pPr>
+            <w:r>
+              <w:rPr>
+                <w:sz w:val="26"/>
+                <w:szCs w:val="26"/>
+              </w:rPr>
+              <w:t>quantità</w:t>
+            </w:r>
+          </w:p>
+        </w:tc>
+        <w:tc>
+          <w:tcPr>
+            <w:tcW w:w="2267" w:type="dxa"/>
+            <w:shd w:val="clear" w:color="auto" w:fill="auto"/>
+            <w:tcMar>
+              <w:top w:w="100" w:type="dxa"/>
+              <w:left w:w="100" w:type="dxa"/>
+              <w:bottom w:w="100" w:type="dxa"/>
+              <w:right w:w="100" w:type="dxa"/>
+            </w:tcMar>
+          </w:tcPr>
+          <w:p>
+            <w:pPr>
+              <w:widowControl w:val="0"/>
+              <w:rPr>
+                <w:sz w:val="26"/>
+                <w:szCs w:val="26"/>
+              </w:rPr>
+            </w:pPr>
+            <w:r>
+              <w:rPr>
+                <w:sz w:val="26"/>
+                <w:szCs w:val="26"/>
+              </w:rPr>
+              <w:t>int</w:t>
+            </w:r>
+          </w:p>
+        </w:tc>
+        <w:tc>
+          <w:tcPr>
+            <w:tcW w:w="2419" w:type="dxa"/>
+            <w:shd w:val="clear" w:color="auto" w:fill="auto"/>
+            <w:tcMar>
+              <w:top w:w="100" w:type="dxa"/>
+              <w:left w:w="100" w:type="dxa"/>
+              <w:bottom w:w="100" w:type="dxa"/>
+              <w:right w:w="100" w:type="dxa"/>
+            </w:tcMar>
+          </w:tcPr>
+          <w:p>
+            <w:pPr>
+              <w:widowControl w:val="0"/>
+              <w:rPr>
+                <w:sz w:val="26"/>
+                <w:szCs w:val="26"/>
+              </w:rPr>
+            </w:pPr>
+            <w:r>
+              <w:rPr>
+                <w:sz w:val="26"/>
+                <w:szCs w:val="26"/>
+              </w:rPr>
+              <w:t>numero di copie richieste da stampare</w:t>
             </w:r>
           </w:p>
         </w:tc>
@@ -9820,14 +9799,21 @@
           <w:sz w:val="26"/>
           <w:szCs w:val="26"/>
         </w:rPr>
-        <w:t>d</w:t>
-      </w:r>
-      <w:r>
-        <w:rPr>
-          <w:sz w:val="26"/>
-          <w:szCs w:val="26"/>
-        </w:rPr>
-        <w:t>ataRitiroEffettuato</w:t>
+        <w:t>dataRitiroEffettuato,</w:t>
+      </w:r>
+      <w:r>
+        <w:rPr>
+          <w:sz w:val="26"/>
+          <w:szCs w:val="26"/>
+        </w:rPr>
+        <w:t xml:space="preserve"> orario</w:t>
+      </w:r>
+      <w:r>
+        <w:rPr>
+          <w:sz w:val="26"/>
+          <w:szCs w:val="26"/>
+        </w:rPr>
+        <w:t>RitiroEffettuato</w:t>
       </w:r>
       <w:r>
         <w:rPr>
@@ -9838,24 +9824,26 @@
       </w:r>
       <w:r>
         <w:rPr>
-          <w:sz w:val="26"/>
-          <w:szCs w:val="26"/>
-        </w:rPr>
-        <w:t xml:space="preserve"> orario</w:t>
-      </w:r>
-      <w:r>
-        <w:rPr>
-          <w:sz w:val="26"/>
-          <w:szCs w:val="26"/>
-        </w:rPr>
-        <w:t>RitiroEffettuato</w:t>
-      </w:r>
-      <w:r>
-        <w:rPr>
           <w:noProof/>
           <w:sz w:val="26"/>
           <w:szCs w:val="26"/>
         </w:rPr>
+        <w:t xml:space="preserve"> </w:t>
+      </w:r>
+      <w:r>
+        <w:rPr>
+          <w:noProof/>
+          <w:sz w:val="26"/>
+          <w:szCs w:val="26"/>
+        </w:rPr>
+        <w:t>quantità</w:t>
+      </w:r>
+      <w:r>
+        <w:rPr>
+          <w:noProof/>
+          <w:sz w:val="26"/>
+          <w:szCs w:val="26"/>
+        </w:rPr>
         <w:t>)</w:t>
       </w:r>
     </w:p>
@@ -9942,7 +9930,23 @@
           <w:sz w:val="26"/>
           <w:szCs w:val="26"/>
         </w:rPr>
-        <w:t>,dataPrenotazione,quantità,oraPrenotazione,stampata,codiceFiscale*</w:t>
+        <w:t>,dataPrenotazione</w:t>
+      </w:r>
+      <w:r>
+        <w:rPr>
+          <w:noProof/>
+          <w:sz w:val="26"/>
+          <w:szCs w:val="26"/>
+        </w:rPr>
+        <w:t xml:space="preserve"> </w:t>
+      </w:r>
+      <w:r>
+        <w:rPr>
+          <w:noProof/>
+          <w:sz w:val="26"/>
+          <w:szCs w:val="26"/>
+        </w:rPr>
+        <w:t>,oraPrenotazione,stampata,codiceFiscale*</w:t>
       </w:r>
       <w:r>
         <w:rPr>
@@ -11034,6 +11038,24 @@
     </w:p>
     <w:p>
       <w:pPr>
+        <w:ind w:left="720" w:firstLine="720"/>
+        <w:rPr>
+          <w:bCs/>
+          <w:sz w:val="26"/>
+          <w:szCs w:val="26"/>
+        </w:rPr>
+      </w:pPr>
+      <w:r>
+        <w:rPr>
+          <w:bCs/>
+          <w:sz w:val="26"/>
+          <w:szCs w:val="26"/>
+        </w:rPr>
+        <w:t>quantità int,</w:t>
+      </w:r>
+    </w:p>
+    <w:p>
+      <w:pPr>
         <w:rPr>
           <w:bCs/>
           <w:sz w:val="26"/>
@@ -11230,21 +11252,7 @@
           <w:sz w:val="26"/>
           <w:szCs w:val="26"/>
         </w:rPr>
-        <w:t>orario</w:t>
-      </w:r>
-      <w:r>
-        <w:rPr>
-          <w:sz w:val="26"/>
-          <w:szCs w:val="26"/>
-        </w:rPr>
-        <w:t>RitiroEffettuato</w:t>
-      </w:r>
-      <w:r>
-        <w:rPr>
-          <w:sz w:val="26"/>
-          <w:szCs w:val="26"/>
-        </w:rPr>
-        <w:t xml:space="preserve"> TIME,</w:t>
+        <w:t>orarioRitiroEffettuato TIME,</w:t>
       </w:r>
     </w:p>
     <w:p>
@@ -12599,32 +12607,6 @@
         </w:rPr>
         <w:tab/>
         <w:t>oraPrenotazione TIME,</w:t>
-      </w:r>
-    </w:p>
-    <w:p>
-      <w:pPr>
-        <w:rPr>
-          <w:bCs/>
-          <w:sz w:val="26"/>
-          <w:szCs w:val="26"/>
-        </w:rPr>
-      </w:pPr>
-      <w:r>
-        <w:rPr>
-          <w:bCs/>
-          <w:sz w:val="26"/>
-          <w:szCs w:val="26"/>
-        </w:rPr>
-        <w:tab/>
-      </w:r>
-      <w:r>
-        <w:rPr>
-          <w:bCs/>
-          <w:sz w:val="26"/>
-          <w:szCs w:val="26"/>
-        </w:rPr>
-        <w:tab/>
-        <w:t>quantità int,</w:t>
       </w:r>
     </w:p>
     <w:p>
@@ -14734,7 +14716,7 @@
 </file>
 
 <file path=customXml/itemProps1.xml><?xml version="1.0" encoding="utf-8"?>
-<ds:datastoreItem xmlns:ds="http://schemas.openxmlformats.org/officeDocument/2006/customXml" ds:itemID="{CCB11E64-2643-464B-949A-3CAB6423416C}">
+<ds:datastoreItem xmlns:ds="http://schemas.openxmlformats.org/officeDocument/2006/customXml" ds:itemID="{06F6AEB6-7854-4336-B68F-63C9AD870D9F}">
   <ds:schemaRefs>
     <ds:schemaRef ds:uri="http://schemas.openxmlformats.org/officeDocument/2006/bibliography"/>
   </ds:schemaRefs>

</xml_diff>